<commit_message>
Documents -- Client Questions #4
Updated the date.
</commit_message>
<xml_diff>
--- a/Documents/Client Questions/Client Questions #4.docx
+++ b/Documents/Client Questions/Client Questions #4.docx
@@ -7,6 +7,8 @@
         <w:spacing w:line="240" w:lineRule="auto"/>
         <w:contextualSpacing/>
       </w:pPr>
+      <w:bookmarkStart w:id="0" w:name="_GoBack"/>
+      <w:bookmarkEnd w:id="0"/>
       <w:r>
         <w:t>1. Who ar</w:t>
       </w:r>
@@ -572,8 +574,6 @@
       <w:r>
         <w:t>miliar with these instructions.</w:t>
       </w:r>
-      <w:bookmarkStart w:id="0" w:name="_GoBack"/>
-      <w:bookmarkEnd w:id="0"/>
       <w:r>
         <w:t xml:space="preserve"> Could you elaborate on t</w:t>
       </w:r>
@@ -741,7 +741,10 @@
           <w:t xml:space="preserve"> – February </w:t>
         </w:r>
         <w:r>
-          <w:t>11</w:t>
+          <w:t>1</w:t>
+        </w:r>
+        <w:r>
+          <w:t>3</w:t>
         </w:r>
         <w:r>
           <w:t>, 2014</w:t>
@@ -765,7 +768,7 @@
           <w:rPr>
             <w:noProof/>
           </w:rPr>
-          <w:t>2</w:t>
+          <w:t>1</w:t>
         </w:r>
         <w:r>
           <w:rPr>

</xml_diff>